<commit_message>
Use google Drive api for exporting pdf documents, remove old method using libreoffice. Add delivery documents to be created
</commit_message>
<xml_diff>
--- a/mergefield_docs_templates/rozwozka.docx
+++ b/mergefield_docs_templates/rozwozka.docx
@@ -5,37 +5,49 @@
     <w:p>
       <w:pPr>
         <w:rPr>
-          <w:sz w:val="32"/>
-        </w:rPr>
-      </w:pPr>
-      <w:r>
-        <w:rPr>
-          <w:sz w:val="32"/>
+          <w:rFonts w:ascii="Arial" w:hAnsi="Arial" w:cs="Arial"/>
+          <w:sz w:val="28"/>
+          <w:szCs w:val="28"/>
+        </w:rPr>
+      </w:pPr>
+      <w:r>
+        <w:rPr>
+          <w:rFonts w:ascii="Arial" w:hAnsi="Arial" w:cs="Arial"/>
+          <w:sz w:val="28"/>
+          <w:szCs w:val="28"/>
         </w:rPr>
         <w:fldChar w:fldCharType="begin"/>
       </w:r>
       <w:r>
         <w:rPr>
-          <w:sz w:val="32"/>
+          <w:rFonts w:ascii="Arial" w:hAnsi="Arial" w:cs="Arial"/>
+          <w:sz w:val="28"/>
+          <w:szCs w:val="28"/>
         </w:rPr>
         <w:instrText xml:space="preserve"> MERGEFIELD  driver  \* MERGEFORMAT </w:instrText>
       </w:r>
       <w:r>
         <w:rPr>
-          <w:sz w:val="32"/>
+          <w:rFonts w:ascii="Arial" w:hAnsi="Arial" w:cs="Arial"/>
+          <w:sz w:val="28"/>
+          <w:szCs w:val="28"/>
         </w:rPr>
         <w:fldChar w:fldCharType="separate"/>
       </w:r>
       <w:r>
         <w:rPr>
+          <w:rFonts w:ascii="Arial" w:hAnsi="Arial" w:cs="Arial"/>
           <w:noProof/>
-          <w:sz w:val="32"/>
+          <w:sz w:val="28"/>
+          <w:szCs w:val="28"/>
         </w:rPr>
         <w:t>«DRIVER»</w:t>
       </w:r>
       <w:r>
         <w:rPr>
-          <w:sz w:val="32"/>
+          <w:rFonts w:ascii="Arial" w:hAnsi="Arial" w:cs="Arial"/>
+          <w:sz w:val="28"/>
+          <w:szCs w:val="28"/>
         </w:rPr>
         <w:fldChar w:fldCharType="end"/>
       </w:r>
@@ -43,29 +55,34 @@
     <w:p>
       <w:pPr>
         <w:rPr>
+          <w:rFonts w:ascii="Arial" w:hAnsi="Arial" w:cs="Arial"/>
           <w:sz w:val="24"/>
         </w:rPr>
       </w:pPr>
       <w:r>
         <w:rPr>
+          <w:rFonts w:ascii="Arial" w:hAnsi="Arial" w:cs="Arial"/>
           <w:sz w:val="24"/>
         </w:rPr>
         <w:fldChar w:fldCharType="begin"/>
       </w:r>
       <w:r>
         <w:rPr>
+          <w:rFonts w:ascii="Arial" w:hAnsi="Arial" w:cs="Arial"/>
           <w:sz w:val="24"/>
         </w:rPr>
         <w:instrText xml:space="preserve"> MERGEFIELD  delivery_date  \* MERGEFORMAT </w:instrText>
       </w:r>
       <w:r>
         <w:rPr>
+          <w:rFonts w:ascii="Arial" w:hAnsi="Arial" w:cs="Arial"/>
           <w:sz w:val="24"/>
         </w:rPr>
         <w:fldChar w:fldCharType="separate"/>
       </w:r>
       <w:r>
         <w:rPr>
+          <w:rFonts w:ascii="Arial" w:hAnsi="Arial" w:cs="Arial"/>
           <w:noProof/>
           <w:sz w:val="24"/>
         </w:rPr>
@@ -73,36 +90,42 @@
       </w:r>
       <w:r>
         <w:rPr>
+          <w:rFonts w:ascii="Arial" w:hAnsi="Arial" w:cs="Arial"/>
           <w:sz w:val="24"/>
         </w:rPr>
         <w:fldChar w:fldCharType="end"/>
       </w:r>
       <w:r>
         <w:rPr>
+          <w:rFonts w:ascii="Arial" w:hAnsi="Arial" w:cs="Arial"/>
           <w:sz w:val="24"/>
         </w:rPr>
         <w:t xml:space="preserve"> </w:t>
       </w:r>
       <w:r>
         <w:rPr>
+          <w:rFonts w:ascii="Arial" w:hAnsi="Arial" w:cs="Arial"/>
           <w:sz w:val="24"/>
         </w:rPr>
         <w:fldChar w:fldCharType="begin"/>
       </w:r>
       <w:r>
         <w:rPr>
+          <w:rFonts w:ascii="Arial" w:hAnsi="Arial" w:cs="Arial"/>
           <w:sz w:val="24"/>
         </w:rPr>
         <w:instrText xml:space="preserve"> MERGEFIELD  delivery_day  \* MERGEFORMAT </w:instrText>
       </w:r>
       <w:r>
         <w:rPr>
+          <w:rFonts w:ascii="Arial" w:hAnsi="Arial" w:cs="Arial"/>
           <w:sz w:val="24"/>
         </w:rPr>
         <w:fldChar w:fldCharType="separate"/>
       </w:r>
       <w:r>
         <w:rPr>
+          <w:rFonts w:ascii="Arial" w:hAnsi="Arial" w:cs="Arial"/>
           <w:noProof/>
           <w:sz w:val="24"/>
         </w:rPr>
@@ -110,6 +133,7 @@
       </w:r>
       <w:r>
         <w:rPr>
+          <w:rFonts w:ascii="Arial" w:hAnsi="Arial" w:cs="Arial"/>
           <w:sz w:val="24"/>
         </w:rPr>
         <w:fldChar w:fldCharType="end"/>
@@ -122,8 +146,8 @@
         <w:tblLook w:val="04A0" w:firstRow="1" w:lastRow="0" w:firstColumn="1" w:lastColumn="0" w:noHBand="0" w:noVBand="1"/>
       </w:tblPr>
       <w:tblGrid>
-        <w:gridCol w:w="1603"/>
-        <w:gridCol w:w="11347"/>
+        <w:gridCol w:w="1484"/>
+        <w:gridCol w:w="11466"/>
       </w:tblGrid>
       <w:tr>
         <w:tc>
@@ -133,37 +157,49 @@
           <w:p>
             <w:pPr>
               <w:rPr>
-                <w:sz w:val="24"/>
+                <w:rFonts w:ascii="Arial" w:hAnsi="Arial" w:cs="Arial"/>
+                <w:sz w:val="20"/>
+                <w:szCs w:val="20"/>
               </w:rPr>
             </w:pPr>
             <w:r>
               <w:rPr>
-                <w:sz w:val="24"/>
+                <w:rFonts w:ascii="Arial" w:hAnsi="Arial" w:cs="Arial"/>
+                <w:sz w:val="20"/>
+                <w:szCs w:val="20"/>
               </w:rPr>
               <w:fldChar w:fldCharType="begin"/>
             </w:r>
             <w:r>
               <w:rPr>
-                <w:sz w:val="24"/>
+                <w:rFonts w:ascii="Arial" w:hAnsi="Arial" w:cs="Arial"/>
+                <w:sz w:val="20"/>
+                <w:szCs w:val="20"/>
               </w:rPr>
               <w:instrText xml:space="preserve"> MERGEFIELD  school_nick  \* MERGEFORMAT </w:instrText>
             </w:r>
             <w:r>
               <w:rPr>
-                <w:sz w:val="24"/>
+                <w:rFonts w:ascii="Arial" w:hAnsi="Arial" w:cs="Arial"/>
+                <w:sz w:val="20"/>
+                <w:szCs w:val="20"/>
               </w:rPr>
               <w:fldChar w:fldCharType="separate"/>
             </w:r>
             <w:r>
               <w:rPr>
+                <w:rFonts w:ascii="Arial" w:hAnsi="Arial" w:cs="Arial"/>
                 <w:noProof/>
-                <w:sz w:val="24"/>
+                <w:sz w:val="20"/>
+                <w:szCs w:val="20"/>
               </w:rPr>
               <w:t>«school_nick»</w:t>
             </w:r>
             <w:r>
               <w:rPr>
-                <w:sz w:val="24"/>
+                <w:rFonts w:ascii="Arial" w:hAnsi="Arial" w:cs="Arial"/>
+                <w:sz w:val="20"/>
+                <w:szCs w:val="20"/>
               </w:rPr>
               <w:fldChar w:fldCharType="end"/>
             </w:r>
@@ -176,37 +212,99 @@
           <w:p>
             <w:pPr>
               <w:rPr>
-                <w:sz w:val="24"/>
+                <w:rFonts w:ascii="Arial" w:hAnsi="Arial" w:cs="Arial"/>
+                <w:sz w:val="20"/>
+                <w:szCs w:val="20"/>
               </w:rPr>
             </w:pPr>
             <w:r>
               <w:rPr>
-                <w:sz w:val="24"/>
+                <w:rFonts w:ascii="Arial" w:hAnsi="Arial" w:cs="Arial"/>
+                <w:sz w:val="20"/>
+                <w:szCs w:val="20"/>
               </w:rPr>
               <w:fldChar w:fldCharType="begin"/>
             </w:r>
             <w:r>
               <w:rPr>
-                <w:sz w:val="24"/>
+                <w:rFonts w:ascii="Arial" w:hAnsi="Arial" w:cs="Arial"/>
+                <w:sz w:val="20"/>
+                <w:szCs w:val="20"/>
               </w:rPr>
               <w:instrText xml:space="preserve"> MERGEFIELD  records_with_products  \* MERGEFORMAT </w:instrText>
             </w:r>
             <w:r>
               <w:rPr>
-                <w:sz w:val="24"/>
+                <w:rFonts w:ascii="Arial" w:hAnsi="Arial" w:cs="Arial"/>
+                <w:sz w:val="20"/>
+                <w:szCs w:val="20"/>
               </w:rPr>
               <w:fldChar w:fldCharType="separate"/>
             </w:r>
             <w:r>
               <w:rPr>
+                <w:rFonts w:ascii="Arial" w:hAnsi="Arial" w:cs="Arial"/>
                 <w:noProof/>
-                <w:sz w:val="24"/>
+                <w:sz w:val="20"/>
+                <w:szCs w:val="20"/>
               </w:rPr>
               <w:t>«records_with_products»</w:t>
             </w:r>
             <w:r>
               <w:rPr>
-                <w:sz w:val="24"/>
+                <w:rFonts w:ascii="Arial" w:hAnsi="Arial" w:cs="Arial"/>
+                <w:sz w:val="20"/>
+                <w:szCs w:val="20"/>
+              </w:rPr>
+              <w:fldChar w:fldCharType="end"/>
+            </w:r>
+          </w:p>
+          <w:p>
+            <w:pPr>
+              <w:rPr>
+                <w:rFonts w:ascii="Arial" w:hAnsi="Arial" w:cs="Arial"/>
+                <w:sz w:val="20"/>
+                <w:szCs w:val="20"/>
+              </w:rPr>
+            </w:pPr>
+            <w:r>
+              <w:rPr>
+                <w:rFonts w:ascii="Arial" w:hAnsi="Arial" w:cs="Arial"/>
+                <w:sz w:val="20"/>
+                <w:szCs w:val="20"/>
+              </w:rPr>
+              <w:fldChar w:fldCharType="begin"/>
+            </w:r>
+            <w:r>
+              <w:rPr>
+                <w:rFonts w:ascii="Arial" w:hAnsi="Arial" w:cs="Arial"/>
+                <w:sz w:val="20"/>
+                <w:szCs w:val="20"/>
+              </w:rPr>
+              <w:instrText xml:space="preserve"> MERGEFIELD  box_with_products_for_school  \* MERGEFORMAT </w:instrText>
+            </w:r>
+            <w:r>
+              <w:rPr>
+                <w:rFonts w:ascii="Arial" w:hAnsi="Arial" w:cs="Arial"/>
+                <w:sz w:val="20"/>
+                <w:szCs w:val="20"/>
+              </w:rPr>
+              <w:fldChar w:fldCharType="separate"/>
+            </w:r>
+            <w:r>
+              <w:rPr>
+                <w:rFonts w:ascii="Arial" w:hAnsi="Arial" w:cs="Arial"/>
+                <w:noProof/>
+                <w:sz w:val="20"/>
+                <w:szCs w:val="20"/>
+              </w:rPr>
+              <w:t>«box_with_products_for_school»</w:t>
+            </w:r>
+            <w:r>
+              <w:rPr>
+                <w:rFonts w:ascii="Arial" w:hAnsi="Arial" w:cs="Arial"/>
+                <w:sz w:val="20"/>
+                <w:szCs w:val="20"/>
               </w:rPr>
               <w:fldChar w:fldCharType="end"/>
             </w:r>
@@ -217,6 +315,7 @@
     <w:p>
       <w:pPr>
         <w:rPr>
+          <w:rFonts w:ascii="Arial" w:hAnsi="Arial" w:cs="Arial"/>
           <w:sz w:val="24"/>
         </w:rPr>
       </w:pPr>
@@ -225,11 +324,11 @@
       <w:tblPr>
         <w:tblStyle w:val="Tabela-Siatka"/>
         <w:tblW w:w="0" w:type="auto"/>
-        <w:tblInd w:w="1555" w:type="dxa"/>
+        <w:tblInd w:w="1413" w:type="dxa"/>
         <w:tblLook w:val="04A0" w:firstRow="1" w:lastRow="0" w:firstColumn="1" w:lastColumn="0" w:noHBand="0" w:noVBand="1"/>
       </w:tblPr>
       <w:tblGrid>
-        <w:gridCol w:w="2441"/>
+        <w:gridCol w:w="2583"/>
         <w:gridCol w:w="5167"/>
       </w:tblGrid>
       <w:tr>
@@ -238,34 +337,39 @@
         </w:trPr>
         <w:tc>
           <w:tcPr>
-            <w:tcW w:w="2441" w:type="dxa"/>
+            <w:tcW w:w="2583" w:type="dxa"/>
           </w:tcPr>
           <w:p>
             <w:pPr>
               <w:rPr>
+                <w:rFonts w:ascii="Arial" w:hAnsi="Arial" w:cs="Arial"/>
                 <w:sz w:val="24"/>
               </w:rPr>
             </w:pPr>
             <w:r>
               <w:rPr>
+                <w:rFonts w:ascii="Arial" w:hAnsi="Arial" w:cs="Arial"/>
                 <w:sz w:val="24"/>
               </w:rPr>
               <w:fldChar w:fldCharType="begin"/>
             </w:r>
             <w:r>
               <w:rPr>
+                <w:rFonts w:ascii="Arial" w:hAnsi="Arial" w:cs="Arial"/>
                 <w:sz w:val="24"/>
               </w:rPr>
               <w:instrText xml:space="preserve"> MERGEFIELD  product  \* MERGEFORMAT </w:instrText>
             </w:r>
             <w:r>
               <w:rPr>
+                <w:rFonts w:ascii="Arial" w:hAnsi="Arial" w:cs="Arial"/>
                 <w:sz w:val="24"/>
               </w:rPr>
               <w:fldChar w:fldCharType="separate"/>
             </w:r>
             <w:r>
               <w:rPr>
+                <w:rFonts w:ascii="Arial" w:hAnsi="Arial" w:cs="Arial"/>
                 <w:noProof/>
                 <w:sz w:val="24"/>
               </w:rPr>
@@ -273,6 +377,7 @@
             </w:r>
             <w:r>
               <w:rPr>
+                <w:rFonts w:ascii="Arial" w:hAnsi="Arial" w:cs="Arial"/>
                 <w:sz w:val="24"/>
               </w:rPr>
               <w:fldChar w:fldCharType="end"/>
@@ -286,29 +391,34 @@
           <w:p>
             <w:pPr>
               <w:rPr>
+                <w:rFonts w:ascii="Arial" w:hAnsi="Arial" w:cs="Arial"/>
                 <w:sz w:val="24"/>
               </w:rPr>
             </w:pPr>
             <w:r>
               <w:rPr>
+                <w:rFonts w:ascii="Arial" w:hAnsi="Arial" w:cs="Arial"/>
                 <w:sz w:val="24"/>
               </w:rPr>
               <w:fldChar w:fldCharType="begin"/>
             </w:r>
             <w:r>
               <w:rPr>
+                <w:rFonts w:ascii="Arial" w:hAnsi="Arial" w:cs="Arial"/>
                 <w:sz w:val="24"/>
               </w:rPr>
               <w:instrText xml:space="preserve"> MERGEFIELD  products_sum  \* MERGEFORMAT </w:instrText>
             </w:r>
             <w:r>
               <w:rPr>
+                <w:rFonts w:ascii="Arial" w:hAnsi="Arial" w:cs="Arial"/>
                 <w:sz w:val="24"/>
               </w:rPr>
               <w:fldChar w:fldCharType="separate"/>
             </w:r>
             <w:r>
               <w:rPr>
+                <w:rFonts w:ascii="Arial" w:hAnsi="Arial" w:cs="Arial"/>
                 <w:noProof/>
                 <w:sz w:val="24"/>
               </w:rPr>
@@ -316,44 +426,42 @@
             </w:r>
             <w:r>
               <w:rPr>
+                <w:rFonts w:ascii="Arial" w:hAnsi="Arial" w:cs="Arial"/>
                 <w:sz w:val="24"/>
               </w:rPr>
               <w:fldChar w:fldCharType="end"/>
             </w:r>
             <w:r>
               <w:rPr>
-                <w:sz w:val="24"/>
-              </w:rPr>
-              <w:t xml:space="preserve">       </w:t>
-            </w:r>
-            <w:bookmarkStart w:id="0" w:name="_GoBack"/>
-            <w:bookmarkEnd w:id="0"/>
-            <w:r>
-              <w:rPr>
-                <w:sz w:val="24"/>
-              </w:rPr>
-              <w:t xml:space="preserve">   </w:t>
-            </w:r>
-            <w:r>
-              <w:rPr>
+                <w:rFonts w:ascii="Arial" w:hAnsi="Arial" w:cs="Arial"/>
+                <w:sz w:val="24"/>
+              </w:rPr>
+              <w:t xml:space="preserve">          </w:t>
+            </w:r>
+            <w:r>
+              <w:rPr>
+                <w:rFonts w:ascii="Arial" w:hAnsi="Arial" w:cs="Arial"/>
                 <w:sz w:val="24"/>
               </w:rPr>
               <w:fldChar w:fldCharType="begin"/>
             </w:r>
             <w:r>
               <w:rPr>
+                <w:rFonts w:ascii="Arial" w:hAnsi="Arial" w:cs="Arial"/>
                 <w:sz w:val="24"/>
               </w:rPr>
               <w:instrText xml:space="preserve"> MERGEFIELD  box_of_products  \* MERGEFORMAT </w:instrText>
             </w:r>
             <w:r>
               <w:rPr>
+                <w:rFonts w:ascii="Arial" w:hAnsi="Arial" w:cs="Arial"/>
                 <w:sz w:val="24"/>
               </w:rPr>
               <w:fldChar w:fldCharType="separate"/>
             </w:r>
             <w:r>
               <w:rPr>
+                <w:rFonts w:ascii="Arial" w:hAnsi="Arial" w:cs="Arial"/>
                 <w:noProof/>
                 <w:sz w:val="24"/>
               </w:rPr>
@@ -361,6 +469,7 @@
             </w:r>
             <w:r>
               <w:rPr>
+                <w:rFonts w:ascii="Arial" w:hAnsi="Arial" w:cs="Arial"/>
                 <w:sz w:val="24"/>
               </w:rPr>
               <w:fldChar w:fldCharType="end"/>
@@ -372,6 +481,7 @@
     <w:p>
       <w:pPr>
         <w:rPr>
+          <w:rFonts w:ascii="Arial" w:hAnsi="Arial" w:cs="Arial"/>
           <w:sz w:val="24"/>
         </w:rPr>
       </w:pPr>
@@ -379,6 +489,7 @@
     <w:p>
       <w:pPr>
         <w:rPr>
+          <w:rFonts w:ascii="Arial" w:hAnsi="Arial" w:cs="Arial"/>
           <w:sz w:val="28"/>
         </w:rPr>
       </w:pPr>
@@ -386,29 +497,42 @@
     <w:p>
       <w:pPr>
         <w:rPr>
+          <w:rFonts w:ascii="Arial" w:hAnsi="Arial" w:cs="Arial"/>
           <w:sz w:val="28"/>
         </w:rPr>
       </w:pPr>
-      <w:r>
-        <w:rPr>
+    </w:p>
+    <w:p>
+      <w:pPr>
+        <w:rPr>
+          <w:rFonts w:ascii="Arial" w:hAnsi="Arial" w:cs="Arial"/>
           <w:sz w:val="28"/>
         </w:rPr>
+      </w:pPr>
+      <w:r>
+        <w:rPr>
+          <w:rFonts w:ascii="Arial" w:hAnsi="Arial" w:cs="Arial"/>
+          <w:sz w:val="28"/>
+        </w:rPr>
         <w:fldChar w:fldCharType="begin"/>
       </w:r>
       <w:r>
         <w:rPr>
+          <w:rFonts w:ascii="Arial" w:hAnsi="Arial" w:cs="Arial"/>
           <w:sz w:val="28"/>
         </w:rPr>
         <w:instrText xml:space="preserve"> MERGEFIELD  comments  \* MERGEFORMAT </w:instrText>
       </w:r>
       <w:r>
         <w:rPr>
+          <w:rFonts w:ascii="Arial" w:hAnsi="Arial" w:cs="Arial"/>
           <w:sz w:val="28"/>
         </w:rPr>
         <w:fldChar w:fldCharType="separate"/>
       </w:r>
       <w:r>
         <w:rPr>
+          <w:rFonts w:ascii="Arial" w:hAnsi="Arial" w:cs="Arial"/>
           <w:noProof/>
           <w:sz w:val="28"/>
         </w:rPr>
@@ -416,17 +540,63 @@
       </w:r>
       <w:r>
         <w:rPr>
+          <w:rFonts w:ascii="Arial" w:hAnsi="Arial" w:cs="Arial"/>
           <w:sz w:val="28"/>
         </w:rPr>
         <w:fldChar w:fldCharType="end"/>
       </w:r>
+      <w:bookmarkStart w:id="0" w:name="_GoBack"/>
+      <w:bookmarkEnd w:id="0"/>
     </w:p>
     <w:p>
       <w:pPr>
         <w:rPr>
-          <w:sz w:val="28"/>
-        </w:rPr>
-      </w:pPr>
+          <w:rFonts w:ascii="Arial" w:hAnsi="Arial" w:cs="Arial"/>
+          <w:sz w:val="18"/>
+          <w:szCs w:val="18"/>
+        </w:rPr>
+      </w:pPr>
+      <w:r>
+        <w:rPr>
+          <w:rFonts w:ascii="Arial" w:hAnsi="Arial" w:cs="Arial"/>
+          <w:sz w:val="18"/>
+          <w:szCs w:val="18"/>
+        </w:rPr>
+        <w:fldChar w:fldCharType="begin"/>
+      </w:r>
+      <w:r>
+        <w:rPr>
+          <w:rFonts w:ascii="Arial" w:hAnsi="Arial" w:cs="Arial"/>
+          <w:sz w:val="18"/>
+          <w:szCs w:val="18"/>
+        </w:rPr>
+        <w:instrText xml:space="preserve"> MERGEFIELD  boxes  \* MERGEFORMAT </w:instrText>
+      </w:r>
+      <w:r>
+        <w:rPr>
+          <w:rFonts w:ascii="Arial" w:hAnsi="Arial" w:cs="Arial"/>
+          <w:sz w:val="18"/>
+          <w:szCs w:val="18"/>
+        </w:rPr>
+        <w:fldChar w:fldCharType="separate"/>
+      </w:r>
+      <w:r>
+        <w:rPr>
+          <w:rFonts w:ascii="Arial" w:hAnsi="Arial" w:cs="Arial"/>
+          <w:noProof/>
+          <w:sz w:val="18"/>
+          <w:szCs w:val="18"/>
+        </w:rPr>
+        <w:t>«boxes»</w:t>
+      </w:r>
+      <w:r>
+        <w:rPr>
+          <w:rFonts w:ascii="Arial" w:hAnsi="Arial" w:cs="Arial"/>
+          <w:sz w:val="18"/>
+          <w:szCs w:val="18"/>
+        </w:rPr>
+        <w:fldChar w:fldCharType="end"/>
+      </w:r>
     </w:p>
     <w:sectPr>
       <w:pgSz w:w="15840" w:h="12240" w:orient="landscape"/>
@@ -1279,7 +1449,7 @@
 </file>
 
 <file path=customXml/itemProps1.xml><?xml version="1.0" encoding="utf-8"?>
-<ds:datastoreItem xmlns:ds="http://schemas.openxmlformats.org/officeDocument/2006/customXml" ds:itemID="{699BBEE4-886E-44BE-BA96-E272F38B1835}">
+<ds:datastoreItem xmlns:ds="http://schemas.openxmlformats.org/officeDocument/2006/customXml" ds:itemID="{8DA3BB76-1F39-4CE8-ADF5-20DAA576643D}">
   <ds:schemaRefs>
     <ds:schemaRef ds:uri="http://schemas.openxmlformats.org/officeDocument/2006/bibliography"/>
   </ds:schemaRefs>

</xml_diff>

<commit_message>
Small fixes for delivery generation
</commit_message>
<xml_diff>
--- a/mergefield_docs_templates/rozwozka.docx
+++ b/mergefield_docs_templates/rozwozka.docx
@@ -51,8 +51,6 @@
         </w:rPr>
         <w:fldChar w:fldCharType="end"/>
       </w:r>
-      <w:bookmarkStart w:id="0" w:name="_GoBack"/>
-      <w:bookmarkEnd w:id="0"/>
     </w:p>
     <w:p>
       <w:pPr>
@@ -148,8 +146,8 @@
         <w:tblLook w:val="04A0" w:firstRow="1" w:lastRow="0" w:firstColumn="1" w:lastColumn="0" w:noHBand="0" w:noVBand="1"/>
       </w:tblPr>
       <w:tblGrid>
-        <w:gridCol w:w="1484"/>
-        <w:gridCol w:w="11466"/>
+        <w:gridCol w:w="1611"/>
+        <w:gridCol w:w="11339"/>
       </w:tblGrid>
       <w:tr>
         <w:tc>
@@ -160,14 +158,12 @@
             <w:pPr>
               <w:rPr>
                 <w:rFonts w:ascii="Arial" w:hAnsi="Arial" w:cs="Arial"/>
-                <w:sz w:val="20"/>
                 <w:szCs w:val="20"/>
               </w:rPr>
             </w:pPr>
             <w:r>
               <w:rPr>
                 <w:rFonts w:ascii="Arial" w:hAnsi="Arial" w:cs="Arial"/>
-                <w:sz w:val="20"/>
                 <w:szCs w:val="20"/>
               </w:rPr>
               <w:fldChar w:fldCharType="begin"/>
@@ -175,7 +171,6 @@
             <w:r>
               <w:rPr>
                 <w:rFonts w:ascii="Arial" w:hAnsi="Arial" w:cs="Arial"/>
-                <w:sz w:val="20"/>
                 <w:szCs w:val="20"/>
               </w:rPr>
               <w:instrText xml:space="preserve"> MERGEFIELD  school_nick  \* MERGEFORMAT </w:instrText>
@@ -183,7 +178,6 @@
             <w:r>
               <w:rPr>
                 <w:rFonts w:ascii="Arial" w:hAnsi="Arial" w:cs="Arial"/>
-                <w:sz w:val="20"/>
                 <w:szCs w:val="20"/>
               </w:rPr>
               <w:fldChar w:fldCharType="separate"/>
@@ -192,7 +186,6 @@
               <w:rPr>
                 <w:rFonts w:ascii="Arial" w:hAnsi="Arial" w:cs="Arial"/>
                 <w:noProof/>
-                <w:sz w:val="20"/>
                 <w:szCs w:val="20"/>
               </w:rPr>
               <w:t>«school_nick»</w:t>
@@ -200,7 +193,6 @@
             <w:r>
               <w:rPr>
                 <w:rFonts w:ascii="Arial" w:hAnsi="Arial" w:cs="Arial"/>
-                <w:sz w:val="20"/>
                 <w:szCs w:val="20"/>
               </w:rPr>
               <w:fldChar w:fldCharType="end"/>
@@ -215,14 +207,12 @@
             <w:pPr>
               <w:rPr>
                 <w:rFonts w:ascii="Arial" w:hAnsi="Arial" w:cs="Arial"/>
-                <w:sz w:val="20"/>
                 <w:szCs w:val="20"/>
               </w:rPr>
             </w:pPr>
             <w:r>
               <w:rPr>
                 <w:rFonts w:ascii="Arial" w:hAnsi="Arial" w:cs="Arial"/>
-                <w:sz w:val="20"/>
                 <w:szCs w:val="20"/>
               </w:rPr>
               <w:fldChar w:fldCharType="begin"/>
@@ -230,7 +220,6 @@
             <w:r>
               <w:rPr>
                 <w:rFonts w:ascii="Arial" w:hAnsi="Arial" w:cs="Arial"/>
-                <w:sz w:val="20"/>
                 <w:szCs w:val="20"/>
               </w:rPr>
               <w:instrText xml:space="preserve"> MERGEFIELD  records_with_products  \* MERGEFORMAT </w:instrText>
@@ -238,7 +227,6 @@
             <w:r>
               <w:rPr>
                 <w:rFonts w:ascii="Arial" w:hAnsi="Arial" w:cs="Arial"/>
-                <w:sz w:val="20"/>
                 <w:szCs w:val="20"/>
               </w:rPr>
               <w:fldChar w:fldCharType="separate"/>
@@ -247,7 +235,6 @@
               <w:rPr>
                 <w:rFonts w:ascii="Arial" w:hAnsi="Arial" w:cs="Arial"/>
                 <w:noProof/>
-                <w:sz w:val="20"/>
                 <w:szCs w:val="20"/>
               </w:rPr>
               <w:t>«records_with_products»</w:t>
@@ -255,7 +242,6 @@
             <w:r>
               <w:rPr>
                 <w:rFonts w:ascii="Arial" w:hAnsi="Arial" w:cs="Arial"/>
-                <w:sz w:val="20"/>
                 <w:szCs w:val="20"/>
               </w:rPr>
               <w:fldChar w:fldCharType="end"/>
@@ -272,7 +258,7 @@
             <w:r>
               <w:rPr>
                 <w:rFonts w:ascii="Arial" w:hAnsi="Arial" w:cs="Arial"/>
-                <w:sz w:val="20"/>
+                <w:sz w:val="18"/>
                 <w:szCs w:val="20"/>
               </w:rPr>
               <w:fldChar w:fldCharType="begin"/>
@@ -280,7 +266,7 @@
             <w:r>
               <w:rPr>
                 <w:rFonts w:ascii="Arial" w:hAnsi="Arial" w:cs="Arial"/>
-                <w:sz w:val="20"/>
+                <w:sz w:val="18"/>
                 <w:szCs w:val="20"/>
               </w:rPr>
               <w:instrText xml:space="preserve"> MERGEFIELD  box_with_products_for_school  \* MERGEFORMAT </w:instrText>
@@ -288,7 +274,7 @@
             <w:r>
               <w:rPr>
                 <w:rFonts w:ascii="Arial" w:hAnsi="Arial" w:cs="Arial"/>
-                <w:sz w:val="20"/>
+                <w:sz w:val="18"/>
                 <w:szCs w:val="20"/>
               </w:rPr>
               <w:fldChar w:fldCharType="separate"/>
@@ -297,7 +283,7 @@
               <w:rPr>
                 <w:rFonts w:ascii="Arial" w:hAnsi="Arial" w:cs="Arial"/>
                 <w:noProof/>
-                <w:sz w:val="20"/>
+                <w:sz w:val="18"/>
                 <w:szCs w:val="20"/>
               </w:rPr>
               <w:t>«box_with_products_for_school»</w:t>
@@ -305,7 +291,7 @@
             <w:r>
               <w:rPr>
                 <w:rFonts w:ascii="Arial" w:hAnsi="Arial" w:cs="Arial"/>
-                <w:sz w:val="20"/>
+                <w:sz w:val="18"/>
                 <w:szCs w:val="20"/>
               </w:rPr>
               <w:fldChar w:fldCharType="end"/>
@@ -321,6 +307,8 @@
           <w:sz w:val="24"/>
         </w:rPr>
       </w:pPr>
+      <w:bookmarkStart w:id="0" w:name="_GoBack"/>
+      <w:bookmarkEnd w:id="0"/>
     </w:p>
     <w:tbl>
       <w:tblPr>
@@ -506,7 +494,36 @@
           <w:rFonts w:ascii="Arial" w:hAnsi="Arial" w:cs="Arial"/>
           <w:sz w:val="18"/>
         </w:rPr>
+        <w:fldChar w:fldCharType="begin"/>
+      </w:r>
+      <w:r>
+        <w:rPr>
+          <w:rFonts w:ascii="Arial" w:hAnsi="Arial" w:cs="Arial"/>
+          <w:sz w:val="18"/>
+        </w:rPr>
+        <w:instrText xml:space="preserve"> MERGEFIELD  boxes  \* MERGEFORMAT </w:instrText>
+      </w:r>
+      <w:r>
+        <w:rPr>
+          <w:rFonts w:ascii="Arial" w:hAnsi="Arial" w:cs="Arial"/>
+          <w:sz w:val="18"/>
+        </w:rPr>
+        <w:fldChar w:fldCharType="separate"/>
+      </w:r>
+      <w:r>
+        <w:rPr>
+          <w:rFonts w:ascii="Arial" w:hAnsi="Arial" w:cs="Arial"/>
+          <w:noProof/>
+          <w:sz w:val="18"/>
+        </w:rPr>
         <w:t>«boxes»</w:t>
+      </w:r>
+      <w:r>
+        <w:rPr>
+          <w:rFonts w:ascii="Arial" w:hAnsi="Arial" w:cs="Arial"/>
+          <w:sz w:val="18"/>
+        </w:rPr>
+        <w:fldChar w:fldCharType="end"/>
       </w:r>
     </w:p>
     <w:p>
@@ -1420,7 +1437,7 @@
 </file>
 
 <file path=customXml/itemProps1.xml><?xml version="1.0" encoding="utf-8"?>
-<ds:datastoreItem xmlns:ds="http://schemas.openxmlformats.org/officeDocument/2006/customXml" ds:itemID="{E0B8C83A-82D2-47C1-954C-16D6C1864D03}">
+<ds:datastoreItem xmlns:ds="http://schemas.openxmlformats.org/officeDocument/2006/customXml" ds:itemID="{38AAC313-6A62-4CBC-80F6-9B51BC216F7E}">
   <ds:schemaRefs>
     <ds:schemaRef ds:uri="http://schemas.openxmlformats.org/officeDocument/2006/bibliography"/>
   </ds:schemaRefs>

</xml_diff>

<commit_message>
Update docx for delivery
</commit_message>
<xml_diff>
--- a/mergefield_docs_templates/rozwozka.docx
+++ b/mergefield_docs_templates/rozwozka.docx
@@ -147,7 +147,7 @@
       </w:tblPr>
       <w:tblGrid>
         <w:gridCol w:w="1611"/>
-        <w:gridCol w:w="11339"/>
+        <w:gridCol w:w="11679"/>
       </w:tblGrid>
       <w:tr>
         <w:tc>
@@ -307,8 +307,6 @@
           <w:sz w:val="24"/>
         </w:rPr>
       </w:pPr>
-      <w:bookmarkStart w:id="0" w:name="_GoBack"/>
-      <w:bookmarkEnd w:id="0"/>
     </w:p>
     <w:tbl>
       <w:tblPr>
@@ -534,14 +532,8 @@
         </w:rPr>
       </w:pPr>
     </w:p>
-    <w:p>
-      <w:pPr>
-        <w:rPr>
-          <w:rFonts w:ascii="Arial" w:hAnsi="Arial" w:cs="Arial"/>
-          <w:sz w:val="28"/>
-        </w:rPr>
-      </w:pPr>
-    </w:p>
+    <w:bookmarkStart w:id="0" w:name="_GoBack"/>
+    <w:bookmarkEnd w:id="0"/>
     <w:p>
       <w:pPr>
         <w:rPr>
@@ -588,7 +580,7 @@
     </w:p>
     <w:sectPr>
       <w:pgSz w:w="15840" w:h="12240" w:orient="landscape"/>
-      <w:pgMar w:top="1440" w:right="1440" w:bottom="1440" w:left="1440" w:header="708" w:footer="708" w:gutter="0"/>
+      <w:pgMar w:top="720" w:right="720" w:bottom="720" w:left="720" w:header="708" w:footer="708" w:gutter="0"/>
       <w:cols w:space="708"/>
       <w:docGrid w:linePitch="360"/>
     </w:sectPr>
@@ -1437,7 +1429,7 @@
 </file>
 
 <file path=customXml/itemProps1.xml><?xml version="1.0" encoding="utf-8"?>
-<ds:datastoreItem xmlns:ds="http://schemas.openxmlformats.org/officeDocument/2006/customXml" ds:itemID="{38AAC313-6A62-4CBC-80F6-9B51BC216F7E}">
+<ds:datastoreItem xmlns:ds="http://schemas.openxmlformats.org/officeDocument/2006/customXml" ds:itemID="{80054413-9CDF-4436-9990-5A7251EBDDC1}">
   <ds:schemaRefs>
     <ds:schemaRef ds:uri="http://schemas.openxmlformats.org/officeDocument/2006/bibliography"/>
   </ds:schemaRefs>

</xml_diff>

<commit_message>
Change the summary of records
</commit_message>
<xml_diff>
--- a/mergefield_docs_templates/rozwozka.docx
+++ b/mergefield_docs_templates/rozwozka.docx
@@ -255,47 +255,8 @@
                 <w:szCs w:val="20"/>
               </w:rPr>
             </w:pPr>
-            <w:r>
-              <w:rPr>
-                <w:rFonts w:ascii="Arial" w:hAnsi="Arial" w:cs="Arial"/>
-                <w:sz w:val="18"/>
-                <w:szCs w:val="20"/>
-              </w:rPr>
-              <w:fldChar w:fldCharType="begin"/>
-            </w:r>
-            <w:r>
-              <w:rPr>
-                <w:rFonts w:ascii="Arial" w:hAnsi="Arial" w:cs="Arial"/>
-                <w:sz w:val="18"/>
-                <w:szCs w:val="20"/>
-              </w:rPr>
-              <w:instrText xml:space="preserve"> MERGEFIELD  box_with_products_for_school  \* MERGEFORMAT </w:instrText>
-            </w:r>
-            <w:r>
-              <w:rPr>
-                <w:rFonts w:ascii="Arial" w:hAnsi="Arial" w:cs="Arial"/>
-                <w:sz w:val="18"/>
-                <w:szCs w:val="20"/>
-              </w:rPr>
-              <w:fldChar w:fldCharType="separate"/>
-            </w:r>
-            <w:r>
-              <w:rPr>
-                <w:rFonts w:ascii="Arial" w:hAnsi="Arial" w:cs="Arial"/>
-                <w:noProof/>
-                <w:sz w:val="18"/>
-                <w:szCs w:val="20"/>
-              </w:rPr>
-              <w:t>«box_with_products_for_school»</w:t>
-            </w:r>
-            <w:r>
-              <w:rPr>
-                <w:rFonts w:ascii="Arial" w:hAnsi="Arial" w:cs="Arial"/>
-                <w:sz w:val="18"/>
-                <w:szCs w:val="20"/>
-              </w:rPr>
-              <w:fldChar w:fldCharType="end"/>
-            </w:r>
+            <w:bookmarkStart w:id="0" w:name="_GoBack"/>
+            <w:bookmarkEnd w:id="0"/>
           </w:p>
         </w:tc>
       </w:tr>
@@ -426,42 +387,6 @@
               </w:rPr>
               <w:t xml:space="preserve">          </w:t>
             </w:r>
-            <w:r>
-              <w:rPr>
-                <w:rFonts w:ascii="Arial" w:hAnsi="Arial" w:cs="Arial"/>
-                <w:sz w:val="24"/>
-              </w:rPr>
-              <w:fldChar w:fldCharType="begin"/>
-            </w:r>
-            <w:r>
-              <w:rPr>
-                <w:rFonts w:ascii="Arial" w:hAnsi="Arial" w:cs="Arial"/>
-                <w:sz w:val="24"/>
-              </w:rPr>
-              <w:instrText xml:space="preserve"> MERGEFIELD  box_of_products  \* MERGEFORMAT </w:instrText>
-            </w:r>
-            <w:r>
-              <w:rPr>
-                <w:rFonts w:ascii="Arial" w:hAnsi="Arial" w:cs="Arial"/>
-                <w:sz w:val="24"/>
-              </w:rPr>
-              <w:fldChar w:fldCharType="separate"/>
-            </w:r>
-            <w:r>
-              <w:rPr>
-                <w:rFonts w:ascii="Arial" w:hAnsi="Arial" w:cs="Arial"/>
-                <w:noProof/>
-                <w:sz w:val="24"/>
-              </w:rPr>
-              <w:t>«box_of_products»</w:t>
-            </w:r>
-            <w:r>
-              <w:rPr>
-                <w:rFonts w:ascii="Arial" w:hAnsi="Arial" w:cs="Arial"/>
-                <w:sz w:val="24"/>
-              </w:rPr>
-              <w:fldChar w:fldCharType="end"/>
-            </w:r>
           </w:p>
         </w:tc>
       </w:tr>
@@ -487,42 +412,6 @@
         </w:rPr>
         <w:tab/>
       </w:r>
-      <w:r>
-        <w:rPr>
-          <w:rFonts w:ascii="Arial" w:hAnsi="Arial" w:cs="Arial"/>
-          <w:sz w:val="18"/>
-        </w:rPr>
-        <w:fldChar w:fldCharType="begin"/>
-      </w:r>
-      <w:r>
-        <w:rPr>
-          <w:rFonts w:ascii="Arial" w:hAnsi="Arial" w:cs="Arial"/>
-          <w:sz w:val="18"/>
-        </w:rPr>
-        <w:instrText xml:space="preserve"> MERGEFIELD  boxes  \* MERGEFORMAT </w:instrText>
-      </w:r>
-      <w:r>
-        <w:rPr>
-          <w:rFonts w:ascii="Arial" w:hAnsi="Arial" w:cs="Arial"/>
-          <w:sz w:val="18"/>
-        </w:rPr>
-        <w:fldChar w:fldCharType="separate"/>
-      </w:r>
-      <w:r>
-        <w:rPr>
-          <w:rFonts w:ascii="Arial" w:hAnsi="Arial" w:cs="Arial"/>
-          <w:noProof/>
-          <w:sz w:val="18"/>
-        </w:rPr>
-        <w:t>«boxes»</w:t>
-      </w:r>
-      <w:r>
-        <w:rPr>
-          <w:rFonts w:ascii="Arial" w:hAnsi="Arial" w:cs="Arial"/>
-          <w:sz w:val="18"/>
-        </w:rPr>
-        <w:fldChar w:fldCharType="end"/>
-      </w:r>
     </w:p>
     <w:p>
       <w:pPr>
@@ -532,8 +421,6 @@
         </w:rPr>
       </w:pPr>
     </w:p>
-    <w:bookmarkStart w:id="0" w:name="_GoBack"/>
-    <w:bookmarkEnd w:id="0"/>
     <w:p>
       <w:pPr>
         <w:rPr>
@@ -1429,7 +1316,7 @@
 </file>
 
 <file path=customXml/itemProps1.xml><?xml version="1.0" encoding="utf-8"?>
-<ds:datastoreItem xmlns:ds="http://schemas.openxmlformats.org/officeDocument/2006/customXml" ds:itemID="{80054413-9CDF-4436-9990-5A7251EBDDC1}">
+<ds:datastoreItem xmlns:ds="http://schemas.openxmlformats.org/officeDocument/2006/customXml" ds:itemID="{E1A09B28-27A9-4EAF-94D0-15C946C5D6D7}">
   <ds:schemaRefs>
     <ds:schemaRef ds:uri="http://schemas.openxmlformats.org/officeDocument/2006/bibliography"/>
   </ds:schemaRefs>

</xml_diff>